<commit_message>
Finilize CRUD operations on front-end
Finilized CRUD operations for survey form. Got good lookoing front-end part
</commit_message>
<xml_diff>
--- a/Report.docx
+++ b/Report.docx
@@ -674,6 +674,82 @@
           <w:lang w:val="en-US"/>
         </w:rPr>
       </w:pPr>
+      <w:r>
+        <w:rPr>
+          <w:rFonts w:ascii="Times New Roman" w:hAnsi="Times New Roman" w:cs="Times New Roman"/>
+          <w:noProof/>
+          <w:sz w:val="24"/>
+          <w:szCs w:val="24"/>
+          <w:lang w:val="en-US"/>
+        </w:rPr>
+        <w:lastRenderedPageBreak/>
+        <w:drawing>
+          <wp:inline distT="0" distB="0" distL="0" distR="0" wp14:anchorId="78134229" wp14:editId="56AEDBE6">
+            <wp:extent cx="4981575" cy="3762375"/>
+            <wp:effectExtent l="0" t="0" r="9525" b="9525"/>
+            <wp:docPr id="2075322921" name="Рисунок 1"/>
+            <wp:cNvGraphicFramePr>
+              <a:graphicFrameLocks xmlns:a="http://schemas.openxmlformats.org/drawingml/2006/main" noChangeAspect="1"/>
+            </wp:cNvGraphicFramePr>
+            <a:graphic xmlns:a="http://schemas.openxmlformats.org/drawingml/2006/main">
+              <a:graphicData uri="http://schemas.openxmlformats.org/drawingml/2006/picture">
+                <pic:pic xmlns:pic="http://schemas.openxmlformats.org/drawingml/2006/picture">
+                  <pic:nvPicPr>
+                    <pic:cNvPr id="0" name="Picture 1"/>
+                    <pic:cNvPicPr>
+                      <a:picLocks noChangeAspect="1" noChangeArrowheads="1"/>
+                    </pic:cNvPicPr>
+                  </pic:nvPicPr>
+                  <pic:blipFill>
+                    <a:blip r:embed="rId7">
+                      <a:extLst>
+                        <a:ext uri="{28A0092B-C50C-407E-A947-70E740481C1C}">
+                          <a14:useLocalDpi xmlns:a14="http://schemas.microsoft.com/office/drawing/2010/main" val="0"/>
+                        </a:ext>
+                      </a:extLst>
+                    </a:blip>
+                    <a:srcRect/>
+                    <a:stretch>
+                      <a:fillRect/>
+                    </a:stretch>
+                  </pic:blipFill>
+                  <pic:spPr bwMode="auto">
+                    <a:xfrm>
+                      <a:off x="0" y="0"/>
+                      <a:ext cx="4981575" cy="3762375"/>
+                    </a:xfrm>
+                    <a:prstGeom prst="rect">
+                      <a:avLst/>
+                    </a:prstGeom>
+                    <a:noFill/>
+                    <a:ln>
+                      <a:noFill/>
+                    </a:ln>
+                  </pic:spPr>
+                </pic:pic>
+              </a:graphicData>
+            </a:graphic>
+          </wp:inline>
+        </w:drawing>
+      </w:r>
+    </w:p>
+    <w:p>
+      <w:pPr>
+        <w:rPr>
+          <w:rFonts w:ascii="Times New Roman" w:hAnsi="Times New Roman" w:cs="Times New Roman"/>
+          <w:sz w:val="24"/>
+          <w:szCs w:val="24"/>
+          <w:lang w:val="en-US"/>
+        </w:rPr>
+      </w:pPr>
+    </w:p>
+    <w:p>
+      <w:pPr>
+        <w:pStyle w:val="1"/>
+        <w:rPr>
+          <w:lang w:val="en-US"/>
+        </w:rPr>
+      </w:pPr>
     </w:p>
     <w:p>
       <w:pPr>
@@ -711,6 +787,7 @@
       </w:pPr>
       <w:r>
         <w:rPr>
+          <w:noProof/>
           <w:lang w:val="en-US"/>
         </w:rPr>
         <w:drawing>
@@ -729,7 +806,7 @@
                     <pic:cNvPicPr/>
                   </pic:nvPicPr>
                   <pic:blipFill>
-                    <a:blip r:embed="rId7"/>
+                    <a:blip r:embed="rId8"/>
                     <a:stretch>
                       <a:fillRect/>
                     </a:stretch>
@@ -758,6 +835,7 @@
       </w:pPr>
       <w:r>
         <w:rPr>
+          <w:noProof/>
           <w:lang w:val="en-US"/>
         </w:rPr>
         <w:drawing>
@@ -776,7 +854,7 @@
                     <pic:cNvPicPr/>
                   </pic:nvPicPr>
                   <pic:blipFill>
-                    <a:blip r:embed="rId8"/>
+                    <a:blip r:embed="rId9"/>
                     <a:stretch>
                       <a:fillRect/>
                     </a:stretch>
@@ -805,6 +883,7 @@
       </w:pPr>
       <w:r>
         <w:rPr>
+          <w:noProof/>
           <w:lang w:val="en-US"/>
         </w:rPr>
         <w:lastRenderedPageBreak/>
@@ -824,7 +903,7 @@
                     <pic:cNvPicPr/>
                   </pic:nvPicPr>
                   <pic:blipFill>
-                    <a:blip r:embed="rId9"/>
+                    <a:blip r:embed="rId10"/>
                     <a:stretch>
                       <a:fillRect/>
                     </a:stretch>
@@ -853,6 +932,7 @@
       </w:pPr>
       <w:r>
         <w:rPr>
+          <w:noProof/>
           <w:lang w:val="en-US"/>
         </w:rPr>
         <w:drawing>
@@ -871,7 +951,7 @@
                     <pic:cNvPicPr/>
                   </pic:nvPicPr>
                   <pic:blipFill>
-                    <a:blip r:embed="rId10"/>
+                    <a:blip r:embed="rId11"/>
                     <a:stretch>
                       <a:fillRect/>
                     </a:stretch>
@@ -900,6 +980,7 @@
       </w:pPr>
       <w:r>
         <w:rPr>
+          <w:noProof/>
           <w:lang w:val="en-US"/>
         </w:rPr>
         <w:lastRenderedPageBreak/>
@@ -919,7 +1000,7 @@
                     <pic:cNvPicPr/>
                   </pic:nvPicPr>
                   <pic:blipFill>
-                    <a:blip r:embed="rId11"/>
+                    <a:blip r:embed="rId12"/>
                     <a:stretch>
                       <a:fillRect/>
                     </a:stretch>
@@ -962,6 +1043,7 @@
       </w:pPr>
       <w:r>
         <w:rPr>
+          <w:noProof/>
           <w:lang w:val="en-US"/>
         </w:rPr>
         <w:drawing>
@@ -980,7 +1062,7 @@
                     <pic:cNvPicPr/>
                   </pic:nvPicPr>
                   <pic:blipFill>
-                    <a:blip r:embed="rId12"/>
+                    <a:blip r:embed="rId13"/>
                     <a:stretch>
                       <a:fillRect/>
                     </a:stretch>
@@ -1009,6 +1091,7 @@
       </w:pPr>
       <w:r>
         <w:rPr>
+          <w:noProof/>
           <w:lang w:val="en-US"/>
         </w:rPr>
         <w:lastRenderedPageBreak/>
@@ -1028,7 +1111,7 @@
                     <pic:cNvPicPr/>
                   </pic:nvPicPr>
                   <pic:blipFill>
-                    <a:blip r:embed="rId13"/>
+                    <a:blip r:embed="rId14"/>
                     <a:stretch>
                       <a:fillRect/>
                     </a:stretch>
@@ -1057,6 +1140,7 @@
       </w:pPr>
       <w:r>
         <w:rPr>
+          <w:noProof/>
           <w:lang w:val="en-US"/>
         </w:rPr>
         <w:drawing>
@@ -1075,7 +1159,7 @@
                     <pic:cNvPicPr/>
                   </pic:nvPicPr>
                   <pic:blipFill>
-                    <a:blip r:embed="rId14"/>
+                    <a:blip r:embed="rId15"/>
                     <a:stretch>
                       <a:fillRect/>
                     </a:stretch>
@@ -1104,6 +1188,7 @@
       </w:pPr>
       <w:r>
         <w:rPr>
+          <w:noProof/>
           <w:lang w:val="en-US"/>
         </w:rPr>
         <w:lastRenderedPageBreak/>
@@ -1123,7 +1208,7 @@
                     <pic:cNvPicPr/>
                   </pic:nvPicPr>
                   <pic:blipFill>
-                    <a:blip r:embed="rId15"/>
+                    <a:blip r:embed="rId16"/>
                     <a:stretch>
                       <a:fillRect/>
                     </a:stretch>
@@ -1152,6 +1237,7 @@
       </w:pPr>
       <w:r>
         <w:rPr>
+          <w:noProof/>
           <w:lang w:val="en-US"/>
         </w:rPr>
         <w:drawing>
@@ -1170,7 +1256,7 @@
                     <pic:cNvPicPr/>
                   </pic:nvPicPr>
                   <pic:blipFill>
-                    <a:blip r:embed="rId16"/>
+                    <a:blip r:embed="rId17"/>
                     <a:stretch>
                       <a:fillRect/>
                     </a:stretch>
@@ -1214,6 +1300,7 @@
       </w:pPr>
       <w:r>
         <w:rPr>
+          <w:noProof/>
           <w:lang w:val="en-US"/>
         </w:rPr>
         <w:drawing>
@@ -1232,7 +1319,7 @@
                     <pic:cNvPicPr/>
                   </pic:nvPicPr>
                   <pic:blipFill>
-                    <a:blip r:embed="rId17"/>
+                    <a:blip r:embed="rId18"/>
                     <a:stretch>
                       <a:fillRect/>
                     </a:stretch>
@@ -1261,6 +1348,7 @@
       </w:pPr>
       <w:r>
         <w:rPr>
+          <w:noProof/>
           <w:lang w:val="en-US"/>
         </w:rPr>
         <w:drawing>
@@ -1279,7 +1367,7 @@
                     <pic:cNvPicPr/>
                   </pic:nvPicPr>
                   <pic:blipFill>
-                    <a:blip r:embed="rId18"/>
+                    <a:blip r:embed="rId19"/>
                     <a:stretch>
                       <a:fillRect/>
                     </a:stretch>
@@ -1308,6 +1396,7 @@
       </w:pPr>
       <w:r>
         <w:rPr>
+          <w:noProof/>
           <w:lang w:val="en-US"/>
         </w:rPr>
         <w:lastRenderedPageBreak/>
@@ -1327,7 +1416,7 @@
                     <pic:cNvPicPr/>
                   </pic:nvPicPr>
                   <pic:blipFill>
-                    <a:blip r:embed="rId19"/>
+                    <a:blip r:embed="rId20"/>
                     <a:stretch>
                       <a:fillRect/>
                     </a:stretch>
@@ -1356,6 +1445,7 @@
       </w:pPr>
       <w:r>
         <w:rPr>
+          <w:noProof/>
           <w:lang w:val="en-US"/>
         </w:rPr>
         <w:drawing>
@@ -1374,7 +1464,7 @@
                     <pic:cNvPicPr/>
                   </pic:nvPicPr>
                   <pic:blipFill>
-                    <a:blip r:embed="rId20"/>
+                    <a:blip r:embed="rId21"/>
                     <a:stretch>
                       <a:fillRect/>
                     </a:stretch>
@@ -1403,6 +1493,7 @@
       </w:pPr>
       <w:r>
         <w:rPr>
+          <w:noProof/>
           <w:lang w:val="en-US"/>
         </w:rPr>
         <w:lastRenderedPageBreak/>
@@ -1422,7 +1513,7 @@
                     <pic:cNvPicPr/>
                   </pic:nvPicPr>
                   <pic:blipFill>
-                    <a:blip r:embed="rId21"/>
+                    <a:blip r:embed="rId22"/>
                     <a:stretch>
                       <a:fillRect/>
                     </a:stretch>
@@ -1442,6 +1533,183 @@
           </wp:inline>
         </w:drawing>
       </w:r>
+    </w:p>
+    <w:p>
+      <w:pPr>
+        <w:rPr>
+          <w:lang w:val="en-US"/>
+        </w:rPr>
+      </w:pPr>
+    </w:p>
+    <w:p>
+      <w:pPr>
+        <w:rPr>
+          <w:lang w:val="en-US"/>
+        </w:rPr>
+      </w:pPr>
+    </w:p>
+    <w:p>
+      <w:pPr>
+        <w:rPr>
+          <w:lang w:val="en-US"/>
+        </w:rPr>
+      </w:pPr>
+      <w:r>
+        <w:rPr>
+          <w:lang w:val="en-US"/>
+        </w:rPr>
+        <w:drawing>
+          <wp:inline distT="0" distB="0" distL="0" distR="0" wp14:anchorId="1D9C5BC0" wp14:editId="3FFE676C">
+            <wp:extent cx="5943600" cy="2815590"/>
+            <wp:effectExtent l="0" t="0" r="0" b="3810"/>
+            <wp:docPr id="1971109426" name="Рисунок 1" descr="Изображение выглядит как текст, снимок экрана, Шрифт, дизайн&#10;&#10;Автоматически созданное описание"/>
+            <wp:cNvGraphicFramePr>
+              <a:graphicFrameLocks xmlns:a="http://schemas.openxmlformats.org/drawingml/2006/main" noChangeAspect="1"/>
+            </wp:cNvGraphicFramePr>
+            <a:graphic xmlns:a="http://schemas.openxmlformats.org/drawingml/2006/main">
+              <a:graphicData uri="http://schemas.openxmlformats.org/drawingml/2006/picture">
+                <pic:pic xmlns:pic="http://schemas.openxmlformats.org/drawingml/2006/picture">
+                  <pic:nvPicPr>
+                    <pic:cNvPr id="1971109426" name="Рисунок 1" descr="Изображение выглядит как текст, снимок экрана, Шрифт, дизайн&#10;&#10;Автоматически созданное описание"/>
+                    <pic:cNvPicPr/>
+                  </pic:nvPicPr>
+                  <pic:blipFill>
+                    <a:blip r:embed="rId23"/>
+                    <a:stretch>
+                      <a:fillRect/>
+                    </a:stretch>
+                  </pic:blipFill>
+                  <pic:spPr>
+                    <a:xfrm>
+                      <a:off x="0" y="0"/>
+                      <a:ext cx="5943600" cy="2815590"/>
+                    </a:xfrm>
+                    <a:prstGeom prst="rect">
+                      <a:avLst/>
+                    </a:prstGeom>
+                  </pic:spPr>
+                </pic:pic>
+              </a:graphicData>
+            </a:graphic>
+          </wp:inline>
+        </w:drawing>
+      </w:r>
+    </w:p>
+    <w:p>
+      <w:pPr>
+        <w:rPr>
+          <w:lang w:val="en-US"/>
+        </w:rPr>
+      </w:pPr>
+      <w:r>
+        <w:rPr>
+          <w:lang w:val="en-US"/>
+        </w:rPr>
+        <w:lastRenderedPageBreak/>
+        <w:drawing>
+          <wp:inline distT="0" distB="0" distL="0" distR="0" wp14:anchorId="08A687B2" wp14:editId="27A4E0E3">
+            <wp:extent cx="5943600" cy="3211830"/>
+            <wp:effectExtent l="0" t="0" r="0" b="7620"/>
+            <wp:docPr id="316186878" name="Рисунок 1"/>
+            <wp:cNvGraphicFramePr>
+              <a:graphicFrameLocks xmlns:a="http://schemas.openxmlformats.org/drawingml/2006/main" noChangeAspect="1"/>
+            </wp:cNvGraphicFramePr>
+            <a:graphic xmlns:a="http://schemas.openxmlformats.org/drawingml/2006/main">
+              <a:graphicData uri="http://schemas.openxmlformats.org/drawingml/2006/picture">
+                <pic:pic xmlns:pic="http://schemas.openxmlformats.org/drawingml/2006/picture">
+                  <pic:nvPicPr>
+                    <pic:cNvPr id="316186878" name=""/>
+                    <pic:cNvPicPr/>
+                  </pic:nvPicPr>
+                  <pic:blipFill>
+                    <a:blip r:embed="rId24"/>
+                    <a:stretch>
+                      <a:fillRect/>
+                    </a:stretch>
+                  </pic:blipFill>
+                  <pic:spPr>
+                    <a:xfrm>
+                      <a:off x="0" y="0"/>
+                      <a:ext cx="5943600" cy="3211830"/>
+                    </a:xfrm>
+                    <a:prstGeom prst="rect">
+                      <a:avLst/>
+                    </a:prstGeom>
+                  </pic:spPr>
+                </pic:pic>
+              </a:graphicData>
+            </a:graphic>
+          </wp:inline>
+        </w:drawing>
+      </w:r>
+    </w:p>
+    <w:p>
+      <w:pPr>
+        <w:rPr>
+          <w:lang w:val="en-US"/>
+        </w:rPr>
+      </w:pPr>
+    </w:p>
+    <w:p>
+      <w:pPr>
+        <w:rPr>
+          <w:lang w:val="en-US"/>
+        </w:rPr>
+      </w:pPr>
+      <w:r>
+        <w:rPr>
+          <w:lang w:val="en-US"/>
+        </w:rPr>
+        <w:drawing>
+          <wp:inline distT="0" distB="0" distL="0" distR="0" wp14:anchorId="5B04A885" wp14:editId="759CDD07">
+            <wp:extent cx="5943600" cy="3867150"/>
+            <wp:effectExtent l="0" t="0" r="0" b="0"/>
+            <wp:docPr id="94727820" name="Рисунок 1" descr="Изображение выглядит как текст, снимок экрана, программное обеспечение, веб-страница&#10;&#10;Автоматически созданное описание"/>
+            <wp:cNvGraphicFramePr>
+              <a:graphicFrameLocks xmlns:a="http://schemas.openxmlformats.org/drawingml/2006/main" noChangeAspect="1"/>
+            </wp:cNvGraphicFramePr>
+            <a:graphic xmlns:a="http://schemas.openxmlformats.org/drawingml/2006/main">
+              <a:graphicData uri="http://schemas.openxmlformats.org/drawingml/2006/picture">
+                <pic:pic xmlns:pic="http://schemas.openxmlformats.org/drawingml/2006/picture">
+                  <pic:nvPicPr>
+                    <pic:cNvPr id="94727820" name="Рисунок 1" descr="Изображение выглядит как текст, снимок экрана, программное обеспечение, веб-страница&#10;&#10;Автоматически созданное описание"/>
+                    <pic:cNvPicPr/>
+                  </pic:nvPicPr>
+                  <pic:blipFill rotWithShape="1">
+                    <a:blip r:embed="rId25"/>
+                    <a:srcRect b="27741"/>
+                    <a:stretch/>
+                  </pic:blipFill>
+                  <pic:spPr bwMode="auto">
+                    <a:xfrm>
+                      <a:off x="0" y="0"/>
+                      <a:ext cx="5943600" cy="3867150"/>
+                    </a:xfrm>
+                    <a:prstGeom prst="rect">
+                      <a:avLst/>
+                    </a:prstGeom>
+                    <a:ln>
+                      <a:noFill/>
+                    </a:ln>
+                    <a:extLst>
+                      <a:ext uri="{53640926-AAD7-44D8-BBD7-CCE9431645EC}">
+                        <a14:shadowObscured xmlns:a14="http://schemas.microsoft.com/office/drawing/2010/main"/>
+                      </a:ext>
+                    </a:extLst>
+                  </pic:spPr>
+                </pic:pic>
+              </a:graphicData>
+            </a:graphic>
+          </wp:inline>
+        </w:drawing>
+      </w:r>
+    </w:p>
+    <w:p>
+      <w:pPr>
+        <w:rPr>
+          <w:lang w:val="en-US"/>
+        </w:rPr>
+      </w:pPr>
     </w:p>
     <w:sectPr>
       <w:pgSz w:w="12240" w:h="15840"/>

</xml_diff>